<commit_message>
docs: analysis document #35
Added analysis document and modified the requirements one.
</commit_message>
<xml_diff>
--- a/reports/Student #5/Requirements - Student #5.docx
+++ b/reports/Student #5/Requirements - Student #5.docx
@@ -111,25 +111,12 @@
                 <w15:appearance w15:val="hidden"/>
                 <w:text/>
               </w:sdtPr>
-              <w:sdtEndPr/>
               <w:sdtContent>
                 <w:r>
                   <w:rPr>
                     <w:rFonts w:asciiTheme="majorHAnsi" w:hAnsiTheme="majorHAnsi" w:cstheme="majorHAnsi"/>
                   </w:rPr>
-                  <w:t xml:space="preserve"> C</w:t>
-                </w:r>
-                <w:r>
-                  <w:rPr>
-                    <w:rFonts w:asciiTheme="majorHAnsi" w:hAnsiTheme="majorHAnsi" w:cstheme="majorHAnsi"/>
-                  </w:rPr>
-                  <w:t>X.YYY</w:t>
-                </w:r>
-                <w:r>
-                  <w:rPr>
-                    <w:rFonts w:asciiTheme="majorHAnsi" w:hAnsiTheme="majorHAnsi" w:cstheme="majorHAnsi"/>
-                  </w:rPr>
-                  <w:t xml:space="preserve">  </w:t>
+                  <w:t>C1.049</w:t>
                 </w:r>
               </w:sdtContent>
             </w:sdt>
@@ -189,13 +176,12 @@
                 <w15:appearance w15:val="hidden"/>
                 <w:text/>
               </w:sdtPr>
-              <w:sdtEndPr/>
               <w:sdtContent>
                 <w:r>
                   <w:rPr>
                     <w:rFonts w:asciiTheme="majorHAnsi" w:hAnsiTheme="majorHAnsi" w:cstheme="majorHAnsi"/>
                   </w:rPr>
-                  <w:t xml:space="preserve"> https://github.com/xxxx  </w:t>
+                  <w:t>https://github.com/rafcasceb/Acme-Software_Factory-C1.049</w:t>
                 </w:r>
               </w:sdtContent>
             </w:sdt>
@@ -269,13 +255,12 @@
                 <w15:appearance w15:val="hidden"/>
                 <w:text/>
               </w:sdtPr>
-              <w:sdtEndPr/>
               <w:sdtContent>
                 <w:r>
                   <w:rPr>
                     <w:rFonts w:asciiTheme="majorHAnsi" w:hAnsiTheme="majorHAnsi" w:cstheme="majorHAnsi"/>
                   </w:rPr>
-                  <w:t xml:space="preserve"> DNI, NIE, or passport number</w:t>
+                  <w:t>77848654W</w:t>
                 </w:r>
               </w:sdtContent>
             </w:sdt>
@@ -324,28 +309,15 @@
                 <w15:appearance w15:val="hidden"/>
                 <w:text/>
               </w:sdtPr>
-              <w:sdtEndPr/>
               <w:sdtContent>
-                <w:r>
-                  <w:rPr>
-                    <w:rFonts w:asciiTheme="majorHAnsi" w:hAnsiTheme="majorHAnsi" w:cstheme="majorHAnsi"/>
-                  </w:rPr>
-                  <w:t xml:space="preserve"> </w:t>
-                </w:r>
                 <w:proofErr w:type="spellStart"/>
                 <w:r>
                   <w:rPr>
                     <w:rFonts w:asciiTheme="majorHAnsi" w:hAnsiTheme="majorHAnsi" w:cstheme="majorHAnsi"/>
                   </w:rPr>
-                  <w:t>uvus</w:t>
+                  <w:t>adrvencon</w:t>
                 </w:r>
                 <w:proofErr w:type="spellEnd"/>
-                <w:r>
-                  <w:rPr>
-                    <w:rFonts w:asciiTheme="majorHAnsi" w:hAnsiTheme="majorHAnsi" w:cstheme="majorHAnsi"/>
-                  </w:rPr>
-                  <w:t xml:space="preserve"> </w:t>
-                </w:r>
                 <w:r>
                   <w:rPr>
                     <w:rFonts w:asciiTheme="majorHAnsi" w:hAnsiTheme="majorHAnsi" w:cstheme="majorHAnsi"/>
@@ -397,13 +369,18 @@
                 <w15:appearance w15:val="hidden"/>
                 <w:text/>
               </w:sdtPr>
-              <w:sdtEndPr/>
               <w:sdtContent>
                 <w:r>
                   <w:rPr>
                     <w:rFonts w:asciiTheme="majorHAnsi" w:hAnsiTheme="majorHAnsi" w:cstheme="majorHAnsi"/>
                   </w:rPr>
-                  <w:t xml:space="preserve"> Surnames, Name  </w:t>
+                  <w:t>Vento Conesa, Adriana</w:t>
+                </w:r>
+                <w:r>
+                  <w:rPr>
+                    <w:rFonts w:asciiTheme="majorHAnsi" w:hAnsiTheme="majorHAnsi" w:cstheme="majorHAnsi"/>
+                  </w:rPr>
+                  <w:t xml:space="preserve">  </w:t>
                 </w:r>
               </w:sdtContent>
             </w:sdt>
@@ -449,13 +426,18 @@
                 </w:placeholder>
                 <w:text/>
               </w:sdtPr>
-              <w:sdtEndPr/>
               <w:sdtContent>
                 <w:r>
                   <w:rPr>
                     <w:rFonts w:asciiTheme="majorHAnsi" w:hAnsiTheme="majorHAnsi" w:cstheme="majorHAnsi"/>
                   </w:rPr>
-                  <w:t xml:space="preserve"> role1, role2, role3  </w:t>
+                  <w:t xml:space="preserve"> </w:t>
+                </w:r>
+                <w:r>
+                  <w:rPr>
+                    <w:rFonts w:asciiTheme="majorHAnsi" w:hAnsiTheme="majorHAnsi" w:cstheme="majorHAnsi"/>
+                  </w:rPr>
+                  <w:t>Developer</w:t>
                 </w:r>
               </w:sdtContent>
             </w:sdt>
@@ -521,13 +503,12 @@
                 <w15:appearance w15:val="hidden"/>
                 <w:text/>
               </w:sdtPr>
-              <w:sdtEndPr/>
               <w:sdtContent>
                 <w:r>
                   <w:rPr>
                     <w:rFonts w:asciiTheme="majorHAnsi" w:hAnsiTheme="majorHAnsi" w:cstheme="majorHAnsi"/>
                   </w:rPr>
-                  <w:t xml:space="preserve"> place month day, year </w:t>
+                  <w:t>16/02/2024</w:t>
                 </w:r>
               </w:sdtContent>
             </w:sdt>
@@ -769,7 +750,6 @@
           <w15:appearance w15:val="hidden"/>
           <w:text/>
         </w:sdtPr>
-        <w:sdtEndPr/>
         <w:sdtContent>
           <w:r>
             <w:t xml:space="preserve">   </w:t>
@@ -1095,7 +1075,6 @@
           <w15:appearance w15:val="hidden"/>
           <w:text/>
         </w:sdtPr>
-        <w:sdtEndPr/>
         <w:sdtContent>
           <w:r>
             <w:t xml:space="preserve">    </w:t>
@@ -1336,7 +1315,6 @@
           <w15:appearance w15:val="hidden"/>
           <w:text/>
         </w:sdtPr>
-        <w:sdtEndPr/>
         <w:sdtContent>
           <w:r>
             <w:t xml:space="preserve">    </w:t>
@@ -1472,7 +1450,6 @@
           </w:placeholder>
           <w:text/>
         </w:sdtPr>
-        <w:sdtEndPr/>
         <w:sdtContent>
           <w:r>
             <w:t xml:space="preserve">    </w:t>
@@ -1629,7 +1606,6 @@
           <w15:appearance w15:val="hidden"/>
           <w:text/>
         </w:sdtPr>
-        <w:sdtEndPr/>
         <w:sdtContent>
           <w:r>
             <w:t xml:space="preserve">    </w:t>
@@ -1935,7 +1911,6 @@
           <w15:appearance w15:val="hidden"/>
           <w:text/>
         </w:sdtPr>
-        <w:sdtEndPr/>
         <w:sdtContent>
           <w:r>
             <w:t xml:space="preserve">    </w:t>
@@ -2158,7 +2133,6 @@
           <w15:appearance w15:val="hidden"/>
           <w:text/>
         </w:sdtPr>
-        <w:sdtEndPr/>
         <w:sdtContent>
           <w:r>
             <w:t xml:space="preserve">    </w:t>
@@ -2254,7 +2228,6 @@
           </w:placeholder>
           <w:text/>
         </w:sdtPr>
-        <w:sdtEndPr/>
         <w:sdtContent>
           <w:r>
             <w:t xml:space="preserve">    </w:t>
@@ -2492,7 +2465,6 @@
           </w:placeholder>
           <w:text/>
         </w:sdtPr>
-        <w:sdtEndPr/>
         <w:sdtContent>
           <w:r>
             <w:t xml:space="preserve">    </w:t>
@@ -2546,7 +2518,6 @@
           </w:placeholder>
           <w:text/>
         </w:sdtPr>
-        <w:sdtEndPr/>
         <w:sdtContent>
           <w:r>
             <w:t xml:space="preserve">    </w:t>
@@ -2748,7 +2719,6 @@
           <w15:appearance w15:val="hidden"/>
           <w:text/>
         </w:sdtPr>
-        <w:sdtEndPr/>
         <w:sdtContent>
           <w:r>
             <w:t xml:space="preserve">    </w:t>
@@ -2795,7 +2765,6 @@
           <w15:appearance w15:val="hidden"/>
           <w:text/>
         </w:sdtPr>
-        <w:sdtEndPr/>
         <w:sdtContent>
           <w:r>
             <w:t xml:space="preserve">    </w:t>
@@ -3021,7 +2990,6 @@
           <w15:appearance w15:val="hidden"/>
           <w:text/>
         </w:sdtPr>
-        <w:sdtEndPr/>
         <w:sdtContent>
           <w:r>
             <w:rPr>
@@ -3175,7 +3143,6 @@
           <w15:appearance w15:val="hidden"/>
           <w:text/>
         </w:sdtPr>
-        <w:sdtEndPr/>
         <w:sdtContent>
           <w:r>
             <w:t xml:space="preserve">    </w:t>
@@ -3216,7 +3183,6 @@
           <w15:appearance w15:val="hidden"/>
           <w:text/>
         </w:sdtPr>
-        <w:sdtEndPr/>
         <w:sdtContent>
           <w:r>
             <w:t xml:space="preserve">    </w:t>
@@ -3269,7 +3235,6 @@
           <w15:appearance w15:val="hidden"/>
           <w:text/>
         </w:sdtPr>
-        <w:sdtEndPr/>
         <w:sdtContent>
           <w:r>
             <w:rPr>
@@ -3418,7 +3383,6 @@
           </w:placeholder>
           <w:text/>
         </w:sdtPr>
-        <w:sdtEndPr/>
         <w:sdtContent>
           <w:r>
             <w:t xml:space="preserve">    </w:t>
@@ -3486,7 +3450,6 @@
           </w:placeholder>
           <w:text/>
         </w:sdtPr>
-        <w:sdtEndPr/>
         <w:sdtContent>
           <w:r>
             <w:t xml:space="preserve">    </w:t>
@@ -3679,7 +3642,6 @@
           <w15:appearance w15:val="hidden"/>
           <w:text/>
         </w:sdtPr>
-        <w:sdtEndPr/>
         <w:sdtContent>
           <w:r>
             <w:t xml:space="preserve">    </w:t>
@@ -3791,7 +3753,6 @@
           <w15:appearance w15:val="hidden"/>
           <w:text/>
         </w:sdtPr>
-        <w:sdtEndPr/>
         <w:sdtContent>
           <w:r>
             <w:t xml:space="preserve">    </w:t>
@@ -3837,7 +3798,6 @@
           </w:placeholder>
           <w:text/>
         </w:sdtPr>
-        <w:sdtEndPr/>
         <w:sdtContent>
           <w:r>
             <w:t xml:space="preserve">    </w:t>
@@ -3884,7 +3844,6 @@
           <w15:appearance w15:val="hidden"/>
           <w:text/>
         </w:sdtPr>
-        <w:sdtEndPr/>
         <w:sdtContent>
           <w:r>
             <w:t xml:space="preserve">    </w:t>
@@ -4072,7 +4031,6 @@
           <w15:appearance w15:val="hidden"/>
           <w:text/>
         </w:sdtPr>
-        <w:sdtEndPr/>
         <w:sdtContent>
           <w:r>
             <w:t xml:space="preserve">    </w:t>
@@ -4119,7 +4077,6 @@
           <w15:appearance w15:val="hidden"/>
           <w:text/>
         </w:sdtPr>
-        <w:sdtEndPr/>
         <w:sdtContent>
           <w:r>
             <w:t xml:space="preserve">    </w:t>
@@ -6062,6 +6019,8 @@
   </w:compat>
   <w:rsids>
     <w:rsidRoot w:val="00E73661"/>
+    <w:rsid w:val="001C6AFF"/>
+    <w:rsid w:val="009E4478"/>
     <w:rsid w:val="00E73661"/>
   </w:rsids>
   <m:mathPr>

</xml_diff>

<commit_message>
docs: create group analysis report and minor changes #5
Added analysis report for the group and updated the links to the repository in several files (group and personal).
</commit_message>
<xml_diff>
--- a/reports/Student #5/Requirements - Student #5.docx
+++ b/reports/Student #5/Requirements - Student #5.docx
@@ -181,7 +181,7 @@
                   <w:rPr>
                     <w:rFonts w:asciiTheme="majorHAnsi" w:hAnsiTheme="majorHAnsi" w:cstheme="majorHAnsi"/>
                   </w:rPr>
-                  <w:t>https://github.com/rafcasceb/Acme-Software_Factory-C1.049</w:t>
+                  <w:t>https://github.com/rafcasceb/Acme-SF-D01</w:t>
                 </w:r>
               </w:sdtContent>
             </w:sdt>
@@ -310,14 +310,12 @@
                 <w:text/>
               </w:sdtPr>
               <w:sdtContent>
-                <w:proofErr w:type="spellStart"/>
                 <w:r>
                   <w:rPr>
                     <w:rFonts w:asciiTheme="majorHAnsi" w:hAnsiTheme="majorHAnsi" w:cstheme="majorHAnsi"/>
                   </w:rPr>
                   <w:t>adrvencon</w:t>
                 </w:r>
-                <w:proofErr w:type="spellEnd"/>
                 <w:r>
                   <w:rPr>
                     <w:rFonts w:asciiTheme="majorHAnsi" w:hAnsiTheme="majorHAnsi" w:cstheme="majorHAnsi"/>
@@ -6020,6 +6018,7 @@
   <w:rsids>
     <w:rsidRoot w:val="00E73661"/>
     <w:rsid w:val="001C6AFF"/>
+    <w:rsid w:val="006B7B49"/>
     <w:rsid w:val="009E4478"/>
     <w:rsid w:val="00E73661"/>
   </w:rsids>

</xml_diff>

<commit_message>
docs(planning report): updated budget and minor changes
Updated the budget and modified the roles for the requirements document.
</commit_message>
<xml_diff>
--- a/reports/Student #5/Requirements - Student #5.docx
+++ b/reports/Student #5/Requirements - Student #5.docx
@@ -111,25 +111,12 @@
                 <w15:appearance w15:val="hidden"/>
                 <w:text/>
               </w:sdtPr>
-              <w:sdtEndPr/>
               <w:sdtContent>
                 <w:r>
                   <w:rPr>
                     <w:rFonts w:asciiTheme="majorHAnsi" w:hAnsiTheme="majorHAnsi" w:cstheme="majorHAnsi"/>
                   </w:rPr>
-                  <w:t xml:space="preserve"> C</w:t>
-                </w:r>
-                <w:r>
-                  <w:rPr>
-                    <w:rFonts w:asciiTheme="majorHAnsi" w:hAnsiTheme="majorHAnsi" w:cstheme="majorHAnsi"/>
-                  </w:rPr>
-                  <w:t>X.YYY</w:t>
-                </w:r>
-                <w:r>
-                  <w:rPr>
-                    <w:rFonts w:asciiTheme="majorHAnsi" w:hAnsiTheme="majorHAnsi" w:cstheme="majorHAnsi"/>
-                  </w:rPr>
-                  <w:t xml:space="preserve">  </w:t>
+                  <w:t>C1.049</w:t>
                 </w:r>
               </w:sdtContent>
             </w:sdt>
@@ -189,13 +176,12 @@
                 <w15:appearance w15:val="hidden"/>
                 <w:text/>
               </w:sdtPr>
-              <w:sdtEndPr/>
               <w:sdtContent>
                 <w:r>
                   <w:rPr>
                     <w:rFonts w:asciiTheme="majorHAnsi" w:hAnsiTheme="majorHAnsi" w:cstheme="majorHAnsi"/>
                   </w:rPr>
-                  <w:t xml:space="preserve"> https://github.com/xxxx  </w:t>
+                  <w:t>https://github.com/rafcasceb/Acme-SF-D01</w:t>
                 </w:r>
               </w:sdtContent>
             </w:sdt>
@@ -269,13 +255,12 @@
                 <w15:appearance w15:val="hidden"/>
                 <w:text/>
               </w:sdtPr>
-              <w:sdtEndPr/>
               <w:sdtContent>
                 <w:r>
                   <w:rPr>
                     <w:rFonts w:asciiTheme="majorHAnsi" w:hAnsiTheme="majorHAnsi" w:cstheme="majorHAnsi"/>
                   </w:rPr>
-                  <w:t xml:space="preserve"> DNI, NIE, or passport number</w:t>
+                  <w:t>77848654W</w:t>
                 </w:r>
               </w:sdtContent>
             </w:sdt>
@@ -324,27 +309,12 @@
                 <w15:appearance w15:val="hidden"/>
                 <w:text/>
               </w:sdtPr>
-              <w:sdtEndPr/>
               <w:sdtContent>
                 <w:r>
                   <w:rPr>
                     <w:rFonts w:asciiTheme="majorHAnsi" w:hAnsiTheme="majorHAnsi" w:cstheme="majorHAnsi"/>
                   </w:rPr>
-                  <w:t xml:space="preserve"> </w:t>
-                </w:r>
-                <w:proofErr w:type="spellStart"/>
-                <w:r>
-                  <w:rPr>
-                    <w:rFonts w:asciiTheme="majorHAnsi" w:hAnsiTheme="majorHAnsi" w:cstheme="majorHAnsi"/>
-                  </w:rPr>
-                  <w:t>uvus</w:t>
-                </w:r>
-                <w:proofErr w:type="spellEnd"/>
-                <w:r>
-                  <w:rPr>
-                    <w:rFonts w:asciiTheme="majorHAnsi" w:hAnsiTheme="majorHAnsi" w:cstheme="majorHAnsi"/>
-                  </w:rPr>
-                  <w:t xml:space="preserve"> </w:t>
+                  <w:t>adrvencon</w:t>
                 </w:r>
                 <w:r>
                   <w:rPr>
@@ -397,13 +367,18 @@
                 <w15:appearance w15:val="hidden"/>
                 <w:text/>
               </w:sdtPr>
-              <w:sdtEndPr/>
               <w:sdtContent>
                 <w:r>
                   <w:rPr>
                     <w:rFonts w:asciiTheme="majorHAnsi" w:hAnsiTheme="majorHAnsi" w:cstheme="majorHAnsi"/>
                   </w:rPr>
-                  <w:t xml:space="preserve"> Surnames, Name  </w:t>
+                  <w:t>Vento Conesa, Adriana</w:t>
+                </w:r>
+                <w:r>
+                  <w:rPr>
+                    <w:rFonts w:asciiTheme="majorHAnsi" w:hAnsiTheme="majorHAnsi" w:cstheme="majorHAnsi"/>
+                  </w:rPr>
+                  <w:t xml:space="preserve">  </w:t>
                 </w:r>
               </w:sdtContent>
             </w:sdt>
@@ -449,13 +424,30 @@
                 </w:placeholder>
                 <w:text/>
               </w:sdtPr>
-              <w:sdtEndPr/>
               <w:sdtContent>
                 <w:r>
                   <w:rPr>
                     <w:rFonts w:asciiTheme="majorHAnsi" w:hAnsiTheme="majorHAnsi" w:cstheme="majorHAnsi"/>
                   </w:rPr>
-                  <w:t xml:space="preserve"> role1, role2, role3  </w:t>
+                  <w:t>Analyst,</w:t>
+                </w:r>
+                <w:r>
+                  <w:rPr>
+                    <w:rFonts w:asciiTheme="majorHAnsi" w:hAnsiTheme="majorHAnsi" w:cstheme="majorHAnsi"/>
+                  </w:rPr>
+                  <w:t xml:space="preserve"> </w:t>
+                </w:r>
+                <w:r>
+                  <w:rPr>
+                    <w:rFonts w:asciiTheme="majorHAnsi" w:hAnsiTheme="majorHAnsi" w:cstheme="majorHAnsi"/>
+                  </w:rPr>
+                  <w:t>Developer</w:t>
+                </w:r>
+                <w:r>
+                  <w:rPr>
+                    <w:rFonts w:asciiTheme="majorHAnsi" w:hAnsiTheme="majorHAnsi" w:cstheme="majorHAnsi"/>
+                  </w:rPr>
+                  <w:t>, Tester</w:t>
                 </w:r>
               </w:sdtContent>
             </w:sdt>
@@ -521,13 +513,24 @@
                 <w15:appearance w15:val="hidden"/>
                 <w:text/>
               </w:sdtPr>
-              <w:sdtEndPr/>
               <w:sdtContent>
                 <w:r>
                   <w:rPr>
                     <w:rFonts w:asciiTheme="majorHAnsi" w:hAnsiTheme="majorHAnsi" w:cstheme="majorHAnsi"/>
                   </w:rPr>
-                  <w:t xml:space="preserve"> place month day, year </w:t>
+                  <w:t>1</w:t>
+                </w:r>
+                <w:r>
+                  <w:rPr>
+                    <w:rFonts w:asciiTheme="majorHAnsi" w:hAnsiTheme="majorHAnsi" w:cstheme="majorHAnsi"/>
+                  </w:rPr>
+                  <w:t>9</w:t>
+                </w:r>
+                <w:r>
+                  <w:rPr>
+                    <w:rFonts w:asciiTheme="majorHAnsi" w:hAnsiTheme="majorHAnsi" w:cstheme="majorHAnsi"/>
+                  </w:rPr>
+                  <w:t>/02/2024</w:t>
                 </w:r>
               </w:sdtContent>
             </w:sdt>
@@ -769,10 +772,15 @@
           <w15:appearance w15:val="hidden"/>
           <w:text/>
         </w:sdtPr>
-        <w:sdtEndPr/>
         <w:sdtContent>
           <w:r>
-            <w:t xml:space="preserve">   </w:t>
+            <w:t xml:space="preserve">  </w:t>
+          </w:r>
+          <w:r>
+            <w:t>X</w:t>
+          </w:r>
+          <w:r>
+            <w:t xml:space="preserve"> </w:t>
           </w:r>
         </w:sdtContent>
       </w:sdt>
@@ -1095,7 +1103,6 @@
           <w15:appearance w15:val="hidden"/>
           <w:text/>
         </w:sdtPr>
-        <w:sdtEndPr/>
         <w:sdtContent>
           <w:r>
             <w:t xml:space="preserve">    </w:t>
@@ -1336,7 +1343,6 @@
           <w15:appearance w15:val="hidden"/>
           <w:text/>
         </w:sdtPr>
-        <w:sdtEndPr/>
         <w:sdtContent>
           <w:r>
             <w:t xml:space="preserve">    </w:t>
@@ -1472,7 +1478,6 @@
           </w:placeholder>
           <w:text/>
         </w:sdtPr>
-        <w:sdtEndPr/>
         <w:sdtContent>
           <w:r>
             <w:t xml:space="preserve">    </w:t>
@@ -1629,7 +1634,6 @@
           <w15:appearance w15:val="hidden"/>
           <w:text/>
         </w:sdtPr>
-        <w:sdtEndPr/>
         <w:sdtContent>
           <w:r>
             <w:t xml:space="preserve">    </w:t>
@@ -1935,7 +1939,6 @@
           <w15:appearance w15:val="hidden"/>
           <w:text/>
         </w:sdtPr>
-        <w:sdtEndPr/>
         <w:sdtContent>
           <w:r>
             <w:t xml:space="preserve">    </w:t>
@@ -2158,7 +2161,6 @@
           <w15:appearance w15:val="hidden"/>
           <w:text/>
         </w:sdtPr>
-        <w:sdtEndPr/>
         <w:sdtContent>
           <w:r>
             <w:t xml:space="preserve">    </w:t>
@@ -2254,7 +2256,6 @@
           </w:placeholder>
           <w:text/>
         </w:sdtPr>
-        <w:sdtEndPr/>
         <w:sdtContent>
           <w:r>
             <w:t xml:space="preserve">    </w:t>
@@ -2492,7 +2493,6 @@
           </w:placeholder>
           <w:text/>
         </w:sdtPr>
-        <w:sdtEndPr/>
         <w:sdtContent>
           <w:r>
             <w:t xml:space="preserve">    </w:t>
@@ -2546,7 +2546,6 @@
           </w:placeholder>
           <w:text/>
         </w:sdtPr>
-        <w:sdtEndPr/>
         <w:sdtContent>
           <w:r>
             <w:t xml:space="preserve">    </w:t>
@@ -2748,10 +2747,15 @@
           <w15:appearance w15:val="hidden"/>
           <w:text/>
         </w:sdtPr>
-        <w:sdtEndPr/>
         <w:sdtContent>
           <w:r>
-            <w:t xml:space="preserve">    </w:t>
+            <w:t xml:space="preserve">  </w:t>
+          </w:r>
+          <w:r>
+            <w:t>X</w:t>
+          </w:r>
+          <w:r>
+            <w:t xml:space="preserve">  </w:t>
           </w:r>
         </w:sdtContent>
       </w:sdt>
@@ -2795,10 +2799,15 @@
           <w15:appearance w15:val="hidden"/>
           <w:text/>
         </w:sdtPr>
-        <w:sdtEndPr/>
         <w:sdtContent>
           <w:r>
-            <w:t xml:space="preserve">    </w:t>
+            <w:t xml:space="preserve">  </w:t>
+          </w:r>
+          <w:r>
+            <w:t>X</w:t>
+          </w:r>
+          <w:r>
+            <w:t xml:space="preserve">  </w:t>
           </w:r>
         </w:sdtContent>
       </w:sdt>
@@ -3021,7 +3030,6 @@
           <w15:appearance w15:val="hidden"/>
           <w:text/>
         </w:sdtPr>
-        <w:sdtEndPr/>
         <w:sdtContent>
           <w:r>
             <w:rPr>
@@ -3175,7 +3183,6 @@
           <w15:appearance w15:val="hidden"/>
           <w:text/>
         </w:sdtPr>
-        <w:sdtEndPr/>
         <w:sdtContent>
           <w:r>
             <w:t xml:space="preserve">    </w:t>
@@ -3216,7 +3223,6 @@
           <w15:appearance w15:val="hidden"/>
           <w:text/>
         </w:sdtPr>
-        <w:sdtEndPr/>
         <w:sdtContent>
           <w:r>
             <w:t xml:space="preserve">    </w:t>
@@ -3269,7 +3275,6 @@
           <w15:appearance w15:val="hidden"/>
           <w:text/>
         </w:sdtPr>
-        <w:sdtEndPr/>
         <w:sdtContent>
           <w:r>
             <w:rPr>
@@ -3418,7 +3423,6 @@
           </w:placeholder>
           <w:text/>
         </w:sdtPr>
-        <w:sdtEndPr/>
         <w:sdtContent>
           <w:r>
             <w:t xml:space="preserve">    </w:t>
@@ -3486,7 +3490,6 @@
           </w:placeholder>
           <w:text/>
         </w:sdtPr>
-        <w:sdtEndPr/>
         <w:sdtContent>
           <w:r>
             <w:t xml:space="preserve">    </w:t>
@@ -3679,7 +3682,6 @@
           <w15:appearance w15:val="hidden"/>
           <w:text/>
         </w:sdtPr>
-        <w:sdtEndPr/>
         <w:sdtContent>
           <w:r>
             <w:t xml:space="preserve">    </w:t>
@@ -3791,7 +3793,6 @@
           <w15:appearance w15:val="hidden"/>
           <w:text/>
         </w:sdtPr>
-        <w:sdtEndPr/>
         <w:sdtContent>
           <w:r>
             <w:t xml:space="preserve">    </w:t>
@@ -3837,7 +3838,6 @@
           </w:placeholder>
           <w:text/>
         </w:sdtPr>
-        <w:sdtEndPr/>
         <w:sdtContent>
           <w:r>
             <w:t xml:space="preserve">    </w:t>
@@ -3884,7 +3884,6 @@
           <w15:appearance w15:val="hidden"/>
           <w:text/>
         </w:sdtPr>
-        <w:sdtEndPr/>
         <w:sdtContent>
           <w:r>
             <w:t xml:space="preserve">    </w:t>
@@ -4072,7 +4071,6 @@
           <w15:appearance w15:val="hidden"/>
           <w:text/>
         </w:sdtPr>
-        <w:sdtEndPr/>
         <w:sdtContent>
           <w:r>
             <w:t xml:space="preserve">    </w:t>
@@ -4119,7 +4117,6 @@
           <w15:appearance w15:val="hidden"/>
           <w:text/>
         </w:sdtPr>
-        <w:sdtEndPr/>
         <w:sdtContent>
           <w:r>
             <w:t xml:space="preserve">    </w:t>
@@ -6062,7 +6059,13 @@
   </w:compat>
   <w:rsids>
     <w:rsidRoot w:val="00E73661"/>
+    <w:rsid w:val="00127062"/>
+    <w:rsid w:val="001C6AFF"/>
+    <w:rsid w:val="006B7B49"/>
+    <w:rsid w:val="00946653"/>
+    <w:rsid w:val="009E4478"/>
     <w:rsid w:val="00E73661"/>
+    <w:rsid w:val="00F56F53"/>
   </w:rsids>
   <m:mathPr>
     <m:mathFont m:val="Cambria Math"/>

</xml_diff>

<commit_message>
docs: updated budget and minor changes
Updated the budget and modified the roles for the requirements document.
</commit_message>
<xml_diff>
--- a/reports/Student #5/Requirements - Student #5.docx
+++ b/reports/Student #5/Requirements - Student #5.docx
@@ -429,6 +429,12 @@
                   <w:rPr>
                     <w:rFonts w:asciiTheme="majorHAnsi" w:hAnsiTheme="majorHAnsi" w:cstheme="majorHAnsi"/>
                   </w:rPr>
+                  <w:t>Analyst,</w:t>
+                </w:r>
+                <w:r>
+                  <w:rPr>
+                    <w:rFonts w:asciiTheme="majorHAnsi" w:hAnsiTheme="majorHAnsi" w:cstheme="majorHAnsi"/>
+                  </w:rPr>
                   <w:t xml:space="preserve"> </w:t>
                 </w:r>
                 <w:r>
@@ -436,6 +442,12 @@
                     <w:rFonts w:asciiTheme="majorHAnsi" w:hAnsiTheme="majorHAnsi" w:cstheme="majorHAnsi"/>
                   </w:rPr>
                   <w:t>Developer</w:t>
+                </w:r>
+                <w:r>
+                  <w:rPr>
+                    <w:rFonts w:asciiTheme="majorHAnsi" w:hAnsiTheme="majorHAnsi" w:cstheme="majorHAnsi"/>
+                  </w:rPr>
+                  <w:t>, Tester</w:t>
                 </w:r>
               </w:sdtContent>
             </w:sdt>
@@ -506,7 +518,19 @@
                   <w:rPr>
                     <w:rFonts w:asciiTheme="majorHAnsi" w:hAnsiTheme="majorHAnsi" w:cstheme="majorHAnsi"/>
                   </w:rPr>
-                  <w:t>16/02/2024</w:t>
+                  <w:t>1</w:t>
+                </w:r>
+                <w:r>
+                  <w:rPr>
+                    <w:rFonts w:asciiTheme="majorHAnsi" w:hAnsiTheme="majorHAnsi" w:cstheme="majorHAnsi"/>
+                  </w:rPr>
+                  <w:t>9</w:t>
+                </w:r>
+                <w:r>
+                  <w:rPr>
+                    <w:rFonts w:asciiTheme="majorHAnsi" w:hAnsiTheme="majorHAnsi" w:cstheme="majorHAnsi"/>
+                  </w:rPr>
+                  <w:t>/02/2024</w:t>
                 </w:r>
               </w:sdtContent>
             </w:sdt>
@@ -750,7 +774,13 @@
         </w:sdtPr>
         <w:sdtContent>
           <w:r>
-            <w:t xml:space="preserve">   </w:t>
+            <w:t xml:space="preserve">  </w:t>
+          </w:r>
+          <w:r>
+            <w:t>X</w:t>
+          </w:r>
+          <w:r>
+            <w:t xml:space="preserve"> </w:t>
           </w:r>
         </w:sdtContent>
       </w:sdt>
@@ -2719,7 +2749,13 @@
         </w:sdtPr>
         <w:sdtContent>
           <w:r>
-            <w:t xml:space="preserve">    </w:t>
+            <w:t xml:space="preserve">  </w:t>
+          </w:r>
+          <w:r>
+            <w:t>X</w:t>
+          </w:r>
+          <w:r>
+            <w:t xml:space="preserve">  </w:t>
           </w:r>
         </w:sdtContent>
       </w:sdt>
@@ -2765,7 +2801,13 @@
         </w:sdtPr>
         <w:sdtContent>
           <w:r>
-            <w:t xml:space="preserve">    </w:t>
+            <w:t xml:space="preserve">  </w:t>
+          </w:r>
+          <w:r>
+            <w:t>X</w:t>
+          </w:r>
+          <w:r>
+            <w:t xml:space="preserve">  </w:t>
           </w:r>
         </w:sdtContent>
       </w:sdt>
@@ -6017,10 +6059,13 @@
   </w:compat>
   <w:rsids>
     <w:rsidRoot w:val="00E73661"/>
+    <w:rsid w:val="00127062"/>
     <w:rsid w:val="001C6AFF"/>
     <w:rsid w:val="006B7B49"/>
+    <w:rsid w:val="00946653"/>
     <w:rsid w:val="009E4478"/>
     <w:rsid w:val="00E73661"/>
+    <w:rsid w:val="00F56F53"/>
   </w:rsids>
   <m:mathPr>
     <m:mathFont m:val="Cambria Math"/>

</xml_diff>

<commit_message>
fix(requirements): replace updated requirements
</commit_message>
<xml_diff>
--- a/reports/Student #5/Requirements - Student #5.docx
+++ b/reports/Student #5/Requirements - Student #5.docx
@@ -187,7 +187,7 @@
                   <w:rPr>
                     <w:rFonts w:asciiTheme="majorHAnsi" w:hAnsiTheme="majorHAnsi" w:cstheme="majorHAnsi"/>
                   </w:rPr>
-                  <w:t>2</w:t>
+                  <w:t>3</w:t>
                 </w:r>
               </w:sdtContent>
             </w:sdt>
@@ -524,7 +524,7 @@
                   <w:rPr>
                     <w:rFonts w:asciiTheme="majorHAnsi" w:hAnsiTheme="majorHAnsi" w:cstheme="majorHAnsi"/>
                   </w:rPr>
-                  <w:t>08</w:t>
+                  <w:t>23</w:t>
                 </w:r>
                 <w:r>
                   <w:rPr>
@@ -536,7 +536,7 @@
                   <w:rPr>
                     <w:rFonts w:asciiTheme="majorHAnsi" w:hAnsiTheme="majorHAnsi" w:cstheme="majorHAnsi"/>
                   </w:rPr>
-                  <w:t>3</w:t>
+                  <w:t>4</w:t>
                 </w:r>
                 <w:r>
                   <w:rPr>
@@ -1784,6 +1784,7 @@
           <w:rFonts w:asciiTheme="majorHAnsi" w:hAnsiTheme="majorHAnsi" w:cstheme="majorHAnsi"/>
         </w:rPr>
       </w:pPr>
+      <w:bookmarkStart w:id="0" w:name="_Hlk164099052"/>
       <w:r>
         <w:rPr>
           <w:rFonts w:asciiTheme="majorHAnsi" w:hAnsiTheme="majorHAnsi" w:cstheme="majorHAnsi"/>
@@ -1963,6 +1964,7 @@
         <w:t>mark must be, at least, “C”.</w:t>
       </w:r>
     </w:p>
+    <w:bookmarkEnd w:id="0"/>
     <w:permStart w:id="1192252363" w:edGrp="everyone"/>
     <w:p>
       <w:pPr>
@@ -1980,13 +1982,10 @@
         </w:sdtPr>
         <w:sdtContent>
           <w:r>
+            <w:t xml:space="preserve"> X</w:t>
+          </w:r>
+          <w:r>
             <w:t xml:space="preserve"> </w:t>
-          </w:r>
-          <w:r>
-            <w:t xml:space="preserve"> </w:t>
-          </w:r>
-          <w:r>
-            <w:t xml:space="preserve">  </w:t>
           </w:r>
         </w:sdtContent>
       </w:sdt>
@@ -2002,6 +2001,7 @@
           <w:rFonts w:asciiTheme="majorHAnsi" w:hAnsiTheme="majorHAnsi" w:cstheme="majorHAnsi"/>
         </w:rPr>
       </w:pPr>
+      <w:bookmarkStart w:id="1" w:name="_Hlk164099196"/>
       <w:r>
         <w:rPr>
           <w:rFonts w:asciiTheme="majorHAnsi" w:hAnsiTheme="majorHAnsi" w:cstheme="majorHAnsi"/>
@@ -2191,6 +2191,7 @@
         <w:t xml:space="preserve"> as long as it is not published.</w:t>
       </w:r>
     </w:p>
+    <w:bookmarkEnd w:id="1"/>
     <w:permStart w:id="262241855" w:edGrp="everyone"/>
     <w:p>
       <w:pPr>
@@ -2208,7 +2209,13 @@
         </w:sdtPr>
         <w:sdtContent>
           <w:r>
-            <w:t xml:space="preserve">    </w:t>
+            <w:t xml:space="preserve"> </w:t>
+          </w:r>
+          <w:r>
+            <w:t>X</w:t>
+          </w:r>
+          <w:r>
+            <w:t xml:space="preserve"> </w:t>
           </w:r>
         </w:sdtContent>
       </w:sdt>
@@ -2224,6 +2231,7 @@
           <w:rFonts w:asciiTheme="majorHAnsi" w:hAnsiTheme="majorHAnsi" w:cstheme="majorHAnsi"/>
         </w:rPr>
       </w:pPr>
+      <w:bookmarkStart w:id="2" w:name="_Hlk164099272"/>
       <w:r>
         <w:rPr>
           <w:rFonts w:asciiTheme="majorHAnsi" w:hAnsiTheme="majorHAnsi" w:cstheme="majorHAnsi"/>
@@ -2287,6 +2295,7 @@
         <w:t>dashboards.</w:t>
       </w:r>
     </w:p>
+    <w:bookmarkEnd w:id="2"/>
     <w:permStart w:id="1058292885" w:edGrp="everyone"/>
     <w:p>
       <w:pPr>
@@ -2303,7 +2312,13 @@
         </w:sdtPr>
         <w:sdtContent>
           <w:r>
-            <w:t xml:space="preserve">    </w:t>
+            <w:t xml:space="preserve"> </w:t>
+          </w:r>
+          <w:r>
+            <w:t>X</w:t>
+          </w:r>
+          <w:r>
+            <w:t xml:space="preserve"> </w:t>
           </w:r>
         </w:sdtContent>
       </w:sdt>
@@ -3455,6 +3470,7 @@
           <w:rFonts w:asciiTheme="majorHAnsi" w:hAnsiTheme="majorHAnsi" w:cstheme="majorHAnsi"/>
         </w:rPr>
       </w:pPr>
+      <w:bookmarkStart w:id="3" w:name="_Hlk164099430"/>
       <w:r>
         <w:rPr>
           <w:rFonts w:asciiTheme="majorHAnsi" w:hAnsiTheme="majorHAnsi" w:cstheme="majorHAnsi"/>
@@ -3490,6 +3506,7 @@
         <w:t>.</w:t>
       </w:r>
     </w:p>
+    <w:bookmarkEnd w:id="3"/>
     <w:permStart w:id="1327446948" w:edGrp="everyone"/>
     <w:p>
       <w:pPr>
@@ -3506,7 +3523,13 @@
         </w:sdtPr>
         <w:sdtContent>
           <w:r>
-            <w:t xml:space="preserve">    </w:t>
+            <w:t xml:space="preserve"> </w:t>
+          </w:r>
+          <w:r>
+            <w:t>X</w:t>
+          </w:r>
+          <w:r>
+            <w:t xml:space="preserve"> </w:t>
           </w:r>
         </w:sdtContent>
       </w:sdt>
@@ -3522,6 +3545,7 @@
           <w:rFonts w:asciiTheme="majorHAnsi" w:hAnsiTheme="majorHAnsi" w:cstheme="majorHAnsi"/>
         </w:rPr>
       </w:pPr>
+      <w:bookmarkStart w:id="4" w:name="_Hlk164099478"/>
       <w:r>
         <w:rPr>
           <w:rFonts w:asciiTheme="majorHAnsi" w:hAnsiTheme="majorHAnsi" w:cstheme="majorHAnsi"/>
@@ -3543,6 +3567,7 @@
         <w:t>on user accounts:</w:t>
       </w:r>
     </w:p>
+    <w:bookmarkEnd w:id="4"/>
     <w:p>
       <w:pPr>
         <w:pStyle w:val="Prrafodesublista"/>
@@ -3573,7 +3598,13 @@
         </w:sdtPr>
         <w:sdtContent>
           <w:r>
-            <w:t xml:space="preserve">    </w:t>
+            <w:t xml:space="preserve"> </w:t>
+          </w:r>
+          <w:r>
+            <w:t xml:space="preserve"> X </w:t>
+          </w:r>
+          <w:r>
+            <w:t xml:space="preserve"> </w:t>
           </w:r>
         </w:sdtContent>
       </w:sdt>
@@ -3589,6 +3620,7 @@
           <w:rFonts w:asciiTheme="majorHAnsi" w:hAnsiTheme="majorHAnsi" w:cstheme="majorHAnsi"/>
         </w:rPr>
       </w:pPr>
+      <w:bookmarkStart w:id="5" w:name="_Hlk164099508"/>
       <w:r>
         <w:rPr>
           <w:rFonts w:asciiTheme="majorHAnsi" w:hAnsiTheme="majorHAnsi" w:cstheme="majorHAnsi"/>
@@ -3748,6 +3780,7 @@
         <w:t>).</w:t>
       </w:r>
     </w:p>
+    <w:bookmarkEnd w:id="5"/>
     <w:permStart w:id="220290367" w:edGrp="everyone"/>
     <w:p>
       <w:pPr>
@@ -3765,7 +3798,13 @@
         </w:sdtPr>
         <w:sdtContent>
           <w:r>
-            <w:t xml:space="preserve">    </w:t>
+            <w:t xml:space="preserve"> </w:t>
+          </w:r>
+          <w:r>
+            <w:t xml:space="preserve"> X </w:t>
+          </w:r>
+          <w:r>
+            <w:t xml:space="preserve"> </w:t>
           </w:r>
         </w:sdtContent>
       </w:sdt>
@@ -3876,7 +3915,13 @@
         </w:sdtPr>
         <w:sdtContent>
           <w:r>
-            <w:t xml:space="preserve">    </w:t>
+            <w:t xml:space="preserve">  </w:t>
+          </w:r>
+          <w:r>
+            <w:t>X</w:t>
+          </w:r>
+          <w:r>
+            <w:t xml:space="preserve">  </w:t>
           </w:r>
         </w:sdtContent>
       </w:sdt>
@@ -3921,7 +3966,13 @@
         </w:sdtPr>
         <w:sdtContent>
           <w:r>
-            <w:t xml:space="preserve">    </w:t>
+            <w:t xml:space="preserve">  </w:t>
+          </w:r>
+          <w:r>
+            <w:t>X</w:t>
+          </w:r>
+          <w:r>
+            <w:t xml:space="preserve">  </w:t>
           </w:r>
         </w:sdtContent>
       </w:sdt>
@@ -3967,7 +4018,13 @@
         </w:sdtPr>
         <w:sdtContent>
           <w:r>
-            <w:t xml:space="preserve">    </w:t>
+            <w:t xml:space="preserve">  </w:t>
+          </w:r>
+          <w:r>
+            <w:t>X</w:t>
+          </w:r>
+          <w:r>
+            <w:t xml:space="preserve">  </w:t>
           </w:r>
         </w:sdtContent>
       </w:sdt>
@@ -6155,12 +6212,14 @@
     <w:rsid w:val="00127062"/>
     <w:rsid w:val="0016477B"/>
     <w:rsid w:val="001C6AFF"/>
+    <w:rsid w:val="003B5859"/>
     <w:rsid w:val="006B7B49"/>
     <w:rsid w:val="00946653"/>
     <w:rsid w:val="009E4478"/>
     <w:rsid w:val="00DA7BDA"/>
     <w:rsid w:val="00E73661"/>
     <w:rsid w:val="00F56F53"/>
+    <w:rsid w:val="00F66CCD"/>
   </w:rsids>
   <m:mathPr>
     <m:mathFont m:val="Cambria Math"/>

</xml_diff>